<commit_message>
report and initial submission
</commit_message>
<xml_diff>
--- a/Submission/GEPBenBReport.docx
+++ b/Submission/GEPBenBReport.docx
@@ -593,7 +593,52 @@
           <w:sz w:val="22"/>
           <w:szCs w:val="22"/>
         </w:rPr>
-        <w:t>An Entity Component system to define base structure definitions for certain objects and their types</w:t>
+        <w:t xml:space="preserve">An Entity Component </w:t>
+      </w:r>
+      <w:r>
+        <w:rPr>
+          <w:rFonts w:ascii="Arial" w:hAnsi="Arial"/>
+          <w:bCs/>
+          <w:sz w:val="22"/>
+          <w:szCs w:val="22"/>
+        </w:rPr>
+        <w:t>S</w:t>
+      </w:r>
+      <w:r>
+        <w:rPr>
+          <w:rFonts w:ascii="Arial" w:hAnsi="Arial"/>
+          <w:bCs/>
+          <w:sz w:val="22"/>
+          <w:szCs w:val="22"/>
+        </w:rPr>
+        <w:t>ystem to define base structure</w:t>
+      </w:r>
+      <w:r>
+        <w:rPr>
+          <w:rFonts w:ascii="Arial" w:hAnsi="Arial"/>
+          <w:bCs/>
+          <w:sz w:val="22"/>
+          <w:szCs w:val="22"/>
+        </w:rPr>
+        <w:t>s</w:t>
+      </w:r>
+      <w:r>
+        <w:rPr>
+          <w:rFonts w:ascii="Arial" w:hAnsi="Arial"/>
+          <w:bCs/>
+          <w:sz w:val="22"/>
+          <w:szCs w:val="22"/>
+        </w:rPr>
+        <w:t xml:space="preserve"> for certain objects and their </w:t>
+      </w:r>
+      <w:r>
+        <w:rPr>
+          <w:rFonts w:ascii="Arial" w:hAnsi="Arial"/>
+          <w:bCs/>
+          <w:sz w:val="22"/>
+          <w:szCs w:val="22"/>
+        </w:rPr>
+        <w:t>behaviours</w:t>
       </w:r>
       <w:r>
         <w:rPr>
@@ -627,7 +672,43 @@
           <w:sz w:val="22"/>
           <w:szCs w:val="22"/>
         </w:rPr>
-        <w:t>A mesh renderer to draw to player and models.</w:t>
+        <w:t xml:space="preserve">A mesh renderer to draw to </w:t>
+      </w:r>
+      <w:r>
+        <w:rPr>
+          <w:rFonts w:ascii="Arial" w:hAnsi="Arial"/>
+          <w:bCs/>
+          <w:sz w:val="22"/>
+          <w:szCs w:val="22"/>
+        </w:rPr>
+        <w:t xml:space="preserve">the </w:t>
+      </w:r>
+      <w:r>
+        <w:rPr>
+          <w:rFonts w:ascii="Arial" w:hAnsi="Arial"/>
+          <w:bCs/>
+          <w:sz w:val="22"/>
+          <w:szCs w:val="22"/>
+        </w:rPr>
+        <w:t>player and</w:t>
+      </w:r>
+      <w:r>
+        <w:rPr>
+          <w:rFonts w:ascii="Arial" w:hAnsi="Arial"/>
+          <w:bCs/>
+          <w:sz w:val="22"/>
+          <w:szCs w:val="22"/>
+        </w:rPr>
+        <w:t xml:space="preserve"> other</w:t>
+      </w:r>
+      <w:r>
+        <w:rPr>
+          <w:rFonts w:ascii="Arial" w:hAnsi="Arial"/>
+          <w:bCs/>
+          <w:sz w:val="22"/>
+          <w:szCs w:val="22"/>
+        </w:rPr>
+        <w:t xml:space="preserve"> models.</w:t>
       </w:r>
     </w:p>
     <w:p>
@@ -652,7 +733,25 @@
           <w:sz w:val="22"/>
           <w:szCs w:val="22"/>
         </w:rPr>
-        <w:t>A collision system to allow the player to interact with other.</w:t>
+        <w:t>A collision system to allow the player to interact with other</w:t>
+      </w:r>
+      <w:r>
+        <w:rPr>
+          <w:rFonts w:ascii="Arial" w:hAnsi="Arial"/>
+          <w:bCs/>
+          <w:sz w:val="22"/>
+          <w:szCs w:val="22"/>
+        </w:rPr>
+        <w:t xml:space="preserve"> objects</w:t>
+      </w:r>
+      <w:r>
+        <w:rPr>
+          <w:rFonts w:ascii="Arial" w:hAnsi="Arial"/>
+          <w:bCs/>
+          <w:sz w:val="22"/>
+          <w:szCs w:val="22"/>
+        </w:rPr>
+        <w:t>.</w:t>
       </w:r>
     </w:p>
     <w:p>
@@ -702,7 +801,25 @@
           <w:sz w:val="22"/>
           <w:szCs w:val="22"/>
         </w:rPr>
-        <w:t>An input management system to control the player and camera.</w:t>
+        <w:t xml:space="preserve">An input management system to control the player and </w:t>
+      </w:r>
+      <w:r>
+        <w:rPr>
+          <w:rFonts w:ascii="Arial" w:hAnsi="Arial"/>
+          <w:bCs/>
+          <w:sz w:val="22"/>
+          <w:szCs w:val="22"/>
+        </w:rPr>
+        <w:t xml:space="preserve">the </w:t>
+      </w:r>
+      <w:r>
+        <w:rPr>
+          <w:rFonts w:ascii="Arial" w:hAnsi="Arial"/>
+          <w:bCs/>
+          <w:sz w:val="22"/>
+          <w:szCs w:val="22"/>
+        </w:rPr>
+        <w:t>camera.</w:t>
       </w:r>
     </w:p>
     <w:p>
@@ -754,6 +871,15 @@
         </w:rPr>
         <w:t>A shadow rendering system</w:t>
       </w:r>
+      <w:r>
+        <w:rPr>
+          <w:rFonts w:ascii="Arial" w:hAnsi="Arial"/>
+          <w:bCs/>
+          <w:sz w:val="22"/>
+          <w:szCs w:val="22"/>
+        </w:rPr>
+        <w:t>.</w:t>
+      </w:r>
     </w:p>
     <w:p>
       <w:pPr>
@@ -1023,7 +1149,25 @@
           <w:sz w:val="22"/>
           <w:szCs w:val="22"/>
         </w:rPr>
-        <w:t>Even though I had a base understanding of an Entity Component system, I decided to do some further research into the topic to try and deepen my understanding of the concept.</w:t>
+        <w:t>Even though I had a base understanding of an Entity Component system, I decided to do some further research into the topic to try and deepen my understanding of the concept</w:t>
+      </w:r>
+      <w:r>
+        <w:rPr>
+          <w:rFonts w:ascii="Arial" w:hAnsi="Arial"/>
+          <w:bCs/>
+          <w:sz w:val="22"/>
+          <w:szCs w:val="22"/>
+        </w:rPr>
+        <w:t>, to allow me to implement it myself to a higher standard</w:t>
+      </w:r>
+      <w:r>
+        <w:rPr>
+          <w:rFonts w:ascii="Arial" w:hAnsi="Arial"/>
+          <w:bCs/>
+          <w:sz w:val="22"/>
+          <w:szCs w:val="22"/>
+        </w:rPr>
+        <w:t>.</w:t>
       </w:r>
       <w:r>
         <w:rPr>
@@ -1112,69 +1256,177 @@
           <w:sz w:val="22"/>
           <w:szCs w:val="22"/>
         </w:rPr>
-        <w:t xml:space="preserve"> an Entity is an ID of sorts relating to a specific object within a simulated space. The Entity itself has no data or behaviour but rather relies on Components to mange this. </w:t>
-      </w:r>
-    </w:p>
-    <w:p>
-      <w:pPr>
-        <w:spacing w:line="360" w:lineRule="auto"/>
-        <w:rPr>
-          <w:rFonts w:ascii="Arial" w:hAnsi="Arial"/>
-          <w:bCs/>
-          <w:sz w:val="22"/>
-          <w:szCs w:val="22"/>
-        </w:rPr>
-      </w:pPr>
-    </w:p>
-    <w:p>
-      <w:pPr>
-        <w:spacing w:line="360" w:lineRule="auto"/>
-        <w:rPr>
-          <w:rFonts w:ascii="Arial" w:hAnsi="Arial"/>
-          <w:bCs/>
-          <w:sz w:val="22"/>
-          <w:szCs w:val="22"/>
-        </w:rPr>
-      </w:pPr>
-      <w:r>
-        <w:rPr>
-          <w:rFonts w:ascii="Arial" w:hAnsi="Arial"/>
-          <w:bCs/>
-          <w:sz w:val="22"/>
-          <w:szCs w:val="22"/>
-        </w:rPr>
-        <w:t>The Component itself is a struct of data that represents a singular behaviour to be performed by its Entity. A Component should be designed to be reusable on multiple Entities, and therefor should be flexible in definition.</w:t>
-      </w:r>
-    </w:p>
-    <w:p>
-      <w:pPr>
-        <w:spacing w:line="360" w:lineRule="auto"/>
-        <w:rPr>
-          <w:rFonts w:ascii="Arial" w:hAnsi="Arial"/>
-          <w:bCs/>
-          <w:sz w:val="22"/>
-          <w:szCs w:val="22"/>
-        </w:rPr>
-      </w:pPr>
-    </w:p>
-    <w:p>
-      <w:pPr>
-        <w:spacing w:line="360" w:lineRule="auto"/>
-        <w:rPr>
-          <w:rFonts w:ascii="Arial" w:hAnsi="Arial"/>
-          <w:bCs/>
-          <w:sz w:val="22"/>
-          <w:szCs w:val="22"/>
-        </w:rPr>
-      </w:pPr>
-      <w:r>
-        <w:rPr>
-          <w:rFonts w:ascii="Arial" w:hAnsi="Arial"/>
-          <w:bCs/>
-          <w:sz w:val="22"/>
-          <w:szCs w:val="22"/>
-        </w:rPr>
-        <w:t>Finally, the System is the logic that operates on the components stored in Entities. The system iterates upon a list of stored local entities and acts upon the list of components stored within each individual Entity.</w:t>
+        <w:t xml:space="preserve"> an Entity is an ID of sorts relating to a specific object within a simulated space. The Entity itself has no data or behaviour but rather relies on</w:t>
+      </w:r>
+      <w:r>
+        <w:rPr>
+          <w:rFonts w:ascii="Arial" w:hAnsi="Arial"/>
+          <w:bCs/>
+          <w:sz w:val="22"/>
+          <w:szCs w:val="22"/>
+        </w:rPr>
+        <w:t xml:space="preserve"> its</w:t>
+      </w:r>
+      <w:r>
+        <w:rPr>
+          <w:rFonts w:ascii="Arial" w:hAnsi="Arial"/>
+          <w:bCs/>
+          <w:sz w:val="22"/>
+          <w:szCs w:val="22"/>
+        </w:rPr>
+        <w:t xml:space="preserve"> Components to </w:t>
+      </w:r>
+      <w:r>
+        <w:rPr>
+          <w:rFonts w:ascii="Arial" w:hAnsi="Arial"/>
+          <w:bCs/>
+          <w:sz w:val="22"/>
+          <w:szCs w:val="22"/>
+        </w:rPr>
+        <w:t>provide data and behaviour</w:t>
+      </w:r>
+      <w:r>
+        <w:rPr>
+          <w:rFonts w:ascii="Arial" w:hAnsi="Arial"/>
+          <w:bCs/>
+          <w:sz w:val="22"/>
+          <w:szCs w:val="22"/>
+        </w:rPr>
+        <w:t xml:space="preserve">. </w:t>
+      </w:r>
+    </w:p>
+    <w:p>
+      <w:pPr>
+        <w:spacing w:line="360" w:lineRule="auto"/>
+        <w:rPr>
+          <w:rFonts w:ascii="Arial" w:hAnsi="Arial"/>
+          <w:bCs/>
+          <w:sz w:val="22"/>
+          <w:szCs w:val="22"/>
+        </w:rPr>
+      </w:pPr>
+    </w:p>
+    <w:p>
+      <w:pPr>
+        <w:spacing w:line="360" w:lineRule="auto"/>
+        <w:rPr>
+          <w:rFonts w:ascii="Arial" w:hAnsi="Arial"/>
+          <w:bCs/>
+          <w:sz w:val="22"/>
+          <w:szCs w:val="22"/>
+        </w:rPr>
+      </w:pPr>
+      <w:r>
+        <w:rPr>
+          <w:rFonts w:ascii="Arial" w:hAnsi="Arial"/>
+          <w:bCs/>
+          <w:sz w:val="22"/>
+          <w:szCs w:val="22"/>
+        </w:rPr>
+        <w:t>The Component itself is a struct</w:t>
+      </w:r>
+      <w:r>
+        <w:rPr>
+          <w:rFonts w:ascii="Arial" w:hAnsi="Arial"/>
+          <w:bCs/>
+          <w:sz w:val="22"/>
+          <w:szCs w:val="22"/>
+        </w:rPr>
+        <w:t>ure</w:t>
+      </w:r>
+      <w:r>
+        <w:rPr>
+          <w:rFonts w:ascii="Arial" w:hAnsi="Arial"/>
+          <w:bCs/>
+          <w:sz w:val="22"/>
+          <w:szCs w:val="22"/>
+        </w:rPr>
+        <w:t xml:space="preserve"> of data that represents a singular behaviour to be performed by its Entity. A Component should be designed to be reusable on multiple Entities, and therefor</w:t>
+      </w:r>
+      <w:r>
+        <w:rPr>
+          <w:rFonts w:ascii="Arial" w:hAnsi="Arial"/>
+          <w:bCs/>
+          <w:sz w:val="22"/>
+          <w:szCs w:val="22"/>
+        </w:rPr>
+        <w:t>e</w:t>
+      </w:r>
+      <w:r>
+        <w:rPr>
+          <w:rFonts w:ascii="Arial" w:hAnsi="Arial"/>
+          <w:bCs/>
+          <w:sz w:val="22"/>
+          <w:szCs w:val="22"/>
+        </w:rPr>
+        <w:t xml:space="preserve"> should be flexible in</w:t>
+      </w:r>
+      <w:r>
+        <w:rPr>
+          <w:rFonts w:ascii="Arial" w:hAnsi="Arial"/>
+          <w:bCs/>
+          <w:sz w:val="22"/>
+          <w:szCs w:val="22"/>
+        </w:rPr>
+        <w:t xml:space="preserve"> its</w:t>
+      </w:r>
+      <w:r>
+        <w:rPr>
+          <w:rFonts w:ascii="Arial" w:hAnsi="Arial"/>
+          <w:bCs/>
+          <w:sz w:val="22"/>
+          <w:szCs w:val="22"/>
+        </w:rPr>
+        <w:t xml:space="preserve"> definition.</w:t>
+      </w:r>
+    </w:p>
+    <w:p>
+      <w:pPr>
+        <w:spacing w:line="360" w:lineRule="auto"/>
+        <w:rPr>
+          <w:rFonts w:ascii="Arial" w:hAnsi="Arial"/>
+          <w:bCs/>
+          <w:sz w:val="22"/>
+          <w:szCs w:val="22"/>
+        </w:rPr>
+      </w:pPr>
+    </w:p>
+    <w:p>
+      <w:pPr>
+        <w:spacing w:line="360" w:lineRule="auto"/>
+        <w:rPr>
+          <w:rFonts w:ascii="Arial" w:hAnsi="Arial"/>
+          <w:bCs/>
+          <w:sz w:val="22"/>
+          <w:szCs w:val="22"/>
+        </w:rPr>
+      </w:pPr>
+      <w:r>
+        <w:rPr>
+          <w:rFonts w:ascii="Arial" w:hAnsi="Arial"/>
+          <w:bCs/>
+          <w:sz w:val="22"/>
+          <w:szCs w:val="22"/>
+        </w:rPr>
+        <w:t xml:space="preserve">Finally, the System is the logic that operates on the components stored </w:t>
+      </w:r>
+      <w:r>
+        <w:rPr>
+          <w:rFonts w:ascii="Arial" w:hAnsi="Arial"/>
+          <w:bCs/>
+          <w:sz w:val="22"/>
+          <w:szCs w:val="22"/>
+        </w:rPr>
+        <w:t>within the</w:t>
+      </w:r>
+      <w:r>
+        <w:rPr>
+          <w:rFonts w:ascii="Arial" w:hAnsi="Arial"/>
+          <w:bCs/>
+          <w:sz w:val="22"/>
+          <w:szCs w:val="22"/>
+        </w:rPr>
+        <w:t xml:space="preserve"> Entities. The system iterates upon a list of stored local entities and acts upon the list of components stored within each individual Entity.</w:t>
       </w:r>
     </w:p>
     <w:p>
@@ -1392,7 +1644,25 @@
           <w:sz w:val="22"/>
           <w:szCs w:val="22"/>
         </w:rPr>
-        <w:t xml:space="preserve">For my game engine, as planned I used an Entity Component system to define the base structure definitions for Objects and their Components in my Program. I used a Core structure to define the </w:t>
+        <w:t xml:space="preserve">For my game engine, as planned I used an Entity Component system to define the base structure definitions for Objects and their Components </w:t>
+      </w:r>
+      <w:r>
+        <w:rPr>
+          <w:rFonts w:ascii="Arial" w:hAnsi="Arial"/>
+          <w:bCs/>
+          <w:sz w:val="22"/>
+          <w:szCs w:val="22"/>
+        </w:rPr>
+        <w:t>with</w:t>
+      </w:r>
+      <w:r>
+        <w:rPr>
+          <w:rFonts w:ascii="Arial" w:hAnsi="Arial"/>
+          <w:bCs/>
+          <w:sz w:val="22"/>
+          <w:szCs w:val="22"/>
+        </w:rPr>
+        <w:t xml:space="preserve">in my Program. I used a Core structure to define the </w:t>
       </w:r>
       <w:r>
         <w:rPr>
@@ -1580,6 +1850,7 @@
         <w:rPr>
           <w:rFonts w:ascii="Arial" w:hAnsi="Arial"/>
           <w:bCs/>
+          <w:noProof/>
           <w:sz w:val="36"/>
           <w:szCs w:val="36"/>
         </w:rPr>
@@ -1657,6 +1928,7 @@
         <w:rPr>
           <w:rFonts w:ascii="Arial" w:hAnsi="Arial"/>
           <w:bCs/>
+          <w:noProof/>
           <w:sz w:val="36"/>
           <w:szCs w:val="36"/>
         </w:rPr>
@@ -1803,34 +2075,7 @@
                                 <w:szCs w:val="22"/>
                                 <w:lang w:val="en-US"/>
                               </w:rPr>
-                              <w:t xml:space="preserve">Figure </w:t>
-                            </w:r>
-                            <w:r>
-                              <w:rPr>
-                                <w:rFonts w:ascii="Arial" w:hAnsi="Arial" w:cs="Arial"/>
-                                <w:sz w:val="22"/>
-                                <w:szCs w:val="22"/>
-                                <w:lang w:val="en-US"/>
-                              </w:rPr>
-                              <w:t>2</w:t>
-                            </w:r>
-                            <w:r>
-                              <w:rPr>
-                                <w:rFonts w:ascii="Arial" w:hAnsi="Arial" w:cs="Arial"/>
-                                <w:sz w:val="22"/>
-                                <w:szCs w:val="22"/>
-                                <w:lang w:val="en-US"/>
-                              </w:rPr>
-                              <w:t>: UML Diagram</w:t>
-                            </w:r>
-                            <w:r>
-                              <w:rPr>
-                                <w:rFonts w:ascii="Arial" w:hAnsi="Arial" w:cs="Arial"/>
-                                <w:sz w:val="22"/>
-                                <w:szCs w:val="22"/>
-                                <w:lang w:val="en-US"/>
-                              </w:rPr>
-                              <w:t xml:space="preserve"> representing the definition of Component and a non-exhaustive list of inherit</w:t>
+                              <w:t>Figure 2: UML Diagram representing the definition of Component and a non-exhaustive list of inherit</w:t>
                             </w:r>
                             <w:r>
                               <w:rPr>
@@ -1880,34 +2125,7 @@
                           <w:szCs w:val="22"/>
                           <w:lang w:val="en-US"/>
                         </w:rPr>
-                        <w:t xml:space="preserve">Figure </w:t>
-                      </w:r>
-                      <w:r>
-                        <w:rPr>
-                          <w:rFonts w:ascii="Arial" w:hAnsi="Arial" w:cs="Arial"/>
-                          <w:sz w:val="22"/>
-                          <w:szCs w:val="22"/>
-                          <w:lang w:val="en-US"/>
-                        </w:rPr>
-                        <w:t>2</w:t>
-                      </w:r>
-                      <w:r>
-                        <w:rPr>
-                          <w:rFonts w:ascii="Arial" w:hAnsi="Arial" w:cs="Arial"/>
-                          <w:sz w:val="22"/>
-                          <w:szCs w:val="22"/>
-                          <w:lang w:val="en-US"/>
-                        </w:rPr>
-                        <w:t>: UML Diagram</w:t>
-                      </w:r>
-                      <w:r>
-                        <w:rPr>
-                          <w:rFonts w:ascii="Arial" w:hAnsi="Arial" w:cs="Arial"/>
-                          <w:sz w:val="22"/>
-                          <w:szCs w:val="22"/>
-                          <w:lang w:val="en-US"/>
-                        </w:rPr>
-                        <w:t xml:space="preserve"> representing the definition of Component and a non-exhaustive list of inherit</w:t>
+                        <w:t>Figure 2: UML Diagram representing the definition of Component and a non-exhaustive list of inherit</w:t>
                       </w:r>
                       <w:r>
                         <w:rPr>
@@ -1942,6 +2160,7 @@
         <w:rPr>
           <w:rFonts w:ascii="Arial" w:hAnsi="Arial"/>
           <w:b/>
+          <w:noProof/>
           <w:sz w:val="36"/>
           <w:szCs w:val="36"/>
           <w:u w:val="single"/>
@@ -2028,25 +2247,88 @@
           <w:sz w:val="22"/>
           <w:szCs w:val="22"/>
         </w:rPr>
-        <w:t xml:space="preserve"> approach. I created some extra, more specialised components as I did not believe they would be suited for the engine </w:t>
-      </w:r>
-      <w:r>
-        <w:rPr>
-          <w:rFonts w:ascii="Arial" w:hAnsi="Arial"/>
-          <w:bCs/>
-          <w:sz w:val="22"/>
-          <w:szCs w:val="22"/>
-        </w:rPr>
-        <w:t xml:space="preserve">for a more </w:t>
-      </w:r>
-      <w:r>
-        <w:rPr>
-          <w:rFonts w:ascii="Arial" w:hAnsi="Arial"/>
-          <w:bCs/>
-          <w:sz w:val="22"/>
-          <w:szCs w:val="22"/>
-        </w:rPr>
-        <w:t>general usage case. These components included a component defining a Player, a controller for the Camera, a component defining a pickup, a component defining an Obstacle, a component managing the background Music which represented the time-limit for collecting pickups and a component managing the announcement which explains the rules of the game and how to play (See Figure 3).</w:t>
+        <w:t xml:space="preserve"> approach. I created some extra, more specialised components</w:t>
+      </w:r>
+      <w:r>
+        <w:rPr>
+          <w:rFonts w:ascii="Arial" w:hAnsi="Arial"/>
+          <w:bCs/>
+          <w:sz w:val="22"/>
+          <w:szCs w:val="22"/>
+        </w:rPr>
+        <w:t>.</w:t>
+      </w:r>
+      <w:r>
+        <w:rPr>
+          <w:rFonts w:ascii="Arial" w:hAnsi="Arial"/>
+          <w:bCs/>
+          <w:sz w:val="22"/>
+          <w:szCs w:val="22"/>
+        </w:rPr>
+        <w:t xml:space="preserve"> I did not </w:t>
+      </w:r>
+      <w:r>
+        <w:rPr>
+          <w:rFonts w:ascii="Arial" w:hAnsi="Arial"/>
+          <w:bCs/>
+          <w:sz w:val="22"/>
+          <w:szCs w:val="22"/>
+        </w:rPr>
+        <w:t>include them in the engine as they are more specialised rather than</w:t>
+      </w:r>
+      <w:r>
+        <w:rPr>
+          <w:rFonts w:ascii="Arial" w:hAnsi="Arial"/>
+          <w:bCs/>
+          <w:sz w:val="22"/>
+          <w:szCs w:val="22"/>
+        </w:rPr>
+        <w:t xml:space="preserve"> a more </w:t>
+      </w:r>
+      <w:r>
+        <w:rPr>
+          <w:rFonts w:ascii="Arial" w:hAnsi="Arial"/>
+          <w:bCs/>
+          <w:sz w:val="22"/>
+          <w:szCs w:val="22"/>
+        </w:rPr>
+        <w:t xml:space="preserve">general usage case. These components included a component defining a Player, a controller for the Camera, a component defining a </w:t>
+      </w:r>
+      <w:r>
+        <w:rPr>
+          <w:rFonts w:ascii="Arial" w:hAnsi="Arial"/>
+          <w:bCs/>
+          <w:sz w:val="22"/>
+          <w:szCs w:val="22"/>
+        </w:rPr>
+        <w:t>P</w:t>
+      </w:r>
+      <w:r>
+        <w:rPr>
+          <w:rFonts w:ascii="Arial" w:hAnsi="Arial"/>
+          <w:bCs/>
+          <w:sz w:val="22"/>
+          <w:szCs w:val="22"/>
+        </w:rPr>
+        <w:t>ickup, a component defining an Obstacle, a component managing the background Music which represented the time-limit for collecting</w:t>
+      </w:r>
+      <w:r>
+        <w:rPr>
+          <w:rFonts w:ascii="Arial" w:hAnsi="Arial"/>
+          <w:bCs/>
+          <w:sz w:val="22"/>
+          <w:szCs w:val="22"/>
+        </w:rPr>
+        <w:t xml:space="preserve"> the</w:t>
+      </w:r>
+      <w:r>
+        <w:rPr>
+          <w:rFonts w:ascii="Arial" w:hAnsi="Arial"/>
+          <w:bCs/>
+          <w:sz w:val="22"/>
+          <w:szCs w:val="22"/>
+        </w:rPr>
+        <w:t xml:space="preserve"> pickups and a component managing the announcement which explains the rules of the game and how to play (See Figure 3).</w:t>
       </w:r>
     </w:p>
     <w:p>
@@ -2427,7 +2709,25 @@
           <w:sz w:val="22"/>
           <w:szCs w:val="22"/>
         </w:rPr>
-        <w:t xml:space="preserve"> the originally intended features. My code is consistently written, and easily readable. My code is also written to be very safe, with the use of smart pointers and exception handling. In my opinion the game created within my Game Engine demonstrates the basic capability of the Engine well, and incorporates it’s features to a high standard.</w:t>
+        <w:t xml:space="preserve"> the originally intended features. My code is consistently written, and easily readable. My code is also written to be very safe, with the use of smart pointers and exception handling. In my opinion the game created within my Game Engine demonstrates the basic capability of the Engine </w:t>
+      </w:r>
+      <w:r>
+        <w:rPr>
+          <w:rFonts w:ascii="Arial" w:hAnsi="Arial"/>
+          <w:bCs/>
+          <w:sz w:val="22"/>
+          <w:szCs w:val="22"/>
+        </w:rPr>
+        <w:t>well and</w:t>
+      </w:r>
+      <w:r>
+        <w:rPr>
+          <w:rFonts w:ascii="Arial" w:hAnsi="Arial"/>
+          <w:bCs/>
+          <w:sz w:val="22"/>
+          <w:szCs w:val="22"/>
+        </w:rPr>
+        <w:t xml:space="preserve"> incorporates its features to a high standard.</w:t>
       </w:r>
     </w:p>
     <w:p>
@@ -2547,7 +2847,7 @@
           <w:sz w:val="22"/>
           <w:szCs w:val="22"/>
         </w:rPr>
-        <w:t xml:space="preserve">Moving forward, I would make an effort to ensure the full program is consistently and thoroughly commented. I would also look to go through more thorough research to allow a deeper understanding of the topic, to allow a higher efficiency in my work to be able to produce a higher-quality </w:t>
+        <w:t xml:space="preserve">Moving forward, I would </w:t>
       </w:r>
       <w:proofErr w:type="gramStart"/>
       <w:r>
@@ -2557,7 +2857,7 @@
           <w:sz w:val="22"/>
           <w:szCs w:val="22"/>
         </w:rPr>
-        <w:t>end product</w:t>
+        <w:t>make an effort</w:t>
       </w:r>
       <w:proofErr w:type="gramEnd"/>
       <w:r>
@@ -2567,7 +2867,79 @@
           <w:sz w:val="22"/>
           <w:szCs w:val="22"/>
         </w:rPr>
-        <w:t xml:space="preserve"> with more features.</w:t>
+        <w:t xml:space="preserve"> to ensure the </w:t>
+      </w:r>
+      <w:r>
+        <w:rPr>
+          <w:rFonts w:ascii="Arial" w:hAnsi="Arial"/>
+          <w:bCs/>
+          <w:sz w:val="22"/>
+          <w:szCs w:val="22"/>
+        </w:rPr>
+        <w:t>entirety of my</w:t>
+      </w:r>
+      <w:r>
+        <w:rPr>
+          <w:rFonts w:ascii="Arial" w:hAnsi="Arial"/>
+          <w:bCs/>
+          <w:sz w:val="22"/>
+          <w:szCs w:val="22"/>
+        </w:rPr>
+        <w:t xml:space="preserve"> program</w:t>
+      </w:r>
+      <w:r>
+        <w:rPr>
+          <w:rFonts w:ascii="Arial" w:hAnsi="Arial"/>
+          <w:bCs/>
+          <w:sz w:val="22"/>
+          <w:szCs w:val="22"/>
+        </w:rPr>
+        <w:t>s</w:t>
+      </w:r>
+      <w:r>
+        <w:rPr>
+          <w:rFonts w:ascii="Arial" w:hAnsi="Arial"/>
+          <w:bCs/>
+          <w:sz w:val="22"/>
+          <w:szCs w:val="22"/>
+        </w:rPr>
+        <w:t xml:space="preserve"> </w:t>
+      </w:r>
+      <w:r>
+        <w:rPr>
+          <w:rFonts w:ascii="Arial" w:hAnsi="Arial"/>
+          <w:bCs/>
+          <w:sz w:val="22"/>
+          <w:szCs w:val="22"/>
+        </w:rPr>
+        <w:t>are</w:t>
+      </w:r>
+      <w:r>
+        <w:rPr>
+          <w:rFonts w:ascii="Arial" w:hAnsi="Arial"/>
+          <w:bCs/>
+          <w:sz w:val="22"/>
+          <w:szCs w:val="22"/>
+        </w:rPr>
+        <w:t xml:space="preserve"> consistently and thoroughly commented. I would also look to go through more thorough research to allow a deeper understanding of the topic, to allow a higher efficiency in my work to be able to produce a higher-quality end</w:t>
+      </w:r>
+      <w:r>
+        <w:rPr>
+          <w:rFonts w:ascii="Arial" w:hAnsi="Arial"/>
+          <w:bCs/>
+          <w:sz w:val="22"/>
+          <w:szCs w:val="22"/>
+        </w:rPr>
+        <w:t>-</w:t>
+      </w:r>
+      <w:r>
+        <w:rPr>
+          <w:rFonts w:ascii="Arial" w:hAnsi="Arial"/>
+          <w:bCs/>
+          <w:sz w:val="22"/>
+          <w:szCs w:val="22"/>
+        </w:rPr>
+        <w:t>product with more features.</w:t>
       </w:r>
     </w:p>
     <w:p>
@@ -3215,7 +3587,7 @@
           <w:szCs w:val="22"/>
         </w:rPr>
       </w:pPr>
-      <w:hyperlink r:id="rId16" w:history="1">
+      <w:hyperlink r:id="rId16" w:anchor="download" w:history="1">
         <w:r>
           <w:rPr>
             <w:rStyle w:val="Hyperlink"/>

</xml_diff>